<commit_message>
Update Solicitação de melhorias no sistema Neple 2022 II.docx
</commit_message>
<xml_diff>
--- a/Solicitação de melhorias no sistema Neple 2022 II.docx
+++ b/Solicitação de melhorias no sistema Neple 2022 II.docx
@@ -365,79 +365,55 @@
         </w:numPr>
         <w:rPr>
           <w:color w:val="FF0000"/>
-          <w:highlight w:val="yellow"/>
-        </w:rPr>
-      </w:pPr>
-      <w:r>
-        <w:rPr>
-          <w:highlight w:val="yellow"/>
-        </w:rPr>
+        </w:rPr>
+      </w:pPr>
+      <w:r>
         <w:t xml:space="preserve">Caso Mateus </w:t>
       </w:r>
       <w:proofErr w:type="spellStart"/>
       <w:r>
-        <w:rPr>
-          <w:highlight w:val="yellow"/>
-        </w:rPr>
         <w:t>Fuini</w:t>
       </w:r>
       <w:proofErr w:type="spellEnd"/>
       <w:r>
-        <w:rPr>
-          <w:highlight w:val="yellow"/>
-        </w:rPr>
         <w:t xml:space="preserve"> – Itapira </w:t>
       </w:r>
       <w:r>
-        <w:rPr>
-          <w:highlight w:val="yellow"/>
-        </w:rPr>
         <w:t>–</w:t>
       </w:r>
       <w:r>
-        <w:rPr>
-          <w:highlight w:val="yellow"/>
-        </w:rPr>
         <w:t xml:space="preserve"> resolver</w:t>
       </w:r>
       <w:r>
-        <w:rPr>
-          <w:highlight w:val="yellow"/>
-        </w:rPr>
         <w:t xml:space="preserve"> </w:t>
       </w:r>
       <w:r>
         <w:rPr>
           <w:color w:val="FF0000"/>
-          <w:highlight w:val="yellow"/>
         </w:rPr>
         <w:t>– Irei colocar esse usuário como diretor acadêmico enquanto não tem o perfil de coordenador</w:t>
       </w:r>
       <w:r>
         <w:rPr>
           <w:color w:val="FF0000"/>
-          <w:highlight w:val="yellow"/>
         </w:rPr>
         <w:t xml:space="preserve"> </w:t>
       </w:r>
       <w:r>
         <w:rPr>
           <w:color w:val="FF0000"/>
-          <w:highlight w:val="yellow"/>
         </w:rPr>
         <w:t>–</w:t>
       </w:r>
       <w:r>
         <w:rPr>
           <w:color w:val="FF0000"/>
-          <w:highlight w:val="yellow"/>
         </w:rPr>
         <w:t xml:space="preserve"> </w:t>
       </w:r>
       <w:r>
         <w:rPr>
           <w:color w:val="FF0000"/>
-          <w:highlight w:val="yellow"/>
         </w:rPr>
         <w:t>Finalizado e retornado em 26/04/22</w:t>
       </w:r>
@@ -551,33 +527,22 @@
           <w:ilvl w:val="0"/>
           <w:numId w:val="1"/>
         </w:numPr>
-        <w:rPr>
-          <w:highlight w:val="yellow"/>
-        </w:rPr>
-      </w:pPr>
-      <w:r>
-        <w:rPr>
-          <w:highlight w:val="yellow"/>
-        </w:rPr>
+      </w:pPr>
+      <w:r>
         <w:t>Função Notas pendentes – não funciona</w:t>
       </w:r>
       <w:r>
-        <w:rPr>
-          <w:highlight w:val="yellow"/>
-        </w:rPr>
         <w:t xml:space="preserve"> – </w:t>
       </w:r>
       <w:r>
         <w:rPr>
           <w:color w:val="FF0000"/>
-          <w:highlight w:val="yellow"/>
         </w:rPr>
         <w:t>Estamos trabalhando nessa correção</w:t>
       </w:r>
       <w:r>
         <w:rPr>
           <w:color w:val="FF0000"/>
-          <w:highlight w:val="yellow"/>
         </w:rPr>
         <w:t xml:space="preserve"> – Finalizado e comunicado dia 28/05/22</w:t>
       </w:r>

</xml_diff>